<commit_message>
Change the lab5 report for ASD
</commit_message>
<xml_diff>
--- a/algorytmy i str danyh/labs zvits/Михалевич_ПЗ-23_ASD_lab5.docx
+++ b/algorytmy i str danyh/labs zvits/Михалевич_ПЗ-23_ASD_lab5.docx
@@ -85,7 +85,6 @@
       <w:r>
         <w:rPr>
           <w:noProof/>
-          <w:lang w:val="uk-UA" w:eastAsia="uk-UA"/>
         </w:rPr>
         <w:drawing>
           <wp:inline distT="0" distB="0" distL="0" distR="0">
@@ -105,7 +104,7 @@
                     </pic:cNvPicPr>
                   </pic:nvPicPr>
                   <pic:blipFill>
-                    <a:blip r:embed="rId5">
+                    <a:blip r:embed="rId7">
                       <a:extLst>
                         <a:ext uri="{28A0092B-C50C-407E-A947-70E740481C1C}">
                           <a14:useLocalDpi xmlns:a14="http://schemas.microsoft.com/office/drawing/2010/main" val="0"/>
@@ -216,8 +215,6 @@
         </w:rPr>
         <w:t>иконання лабораторної роботи № 5</w:t>
       </w:r>
-      <w:bookmarkStart w:id="0" w:name="_GoBack"/>
-      <w:bookmarkEnd w:id="0"/>
     </w:p>
     <w:p>
       <w:pPr>
@@ -688,7 +685,7 @@
     </w:p>
     <w:p>
       <w:pPr>
-        <w:pStyle w:val="a4"/>
+        <w:pStyle w:val="NormalWeb"/>
         <w:spacing w:before="0" w:beforeAutospacing="0" w:after="0" w:afterAutospacing="0"/>
         <w:ind w:firstLine="720"/>
         <w:jc w:val="both"/>
@@ -752,7 +749,7 @@
     </w:p>
     <w:p>
       <w:pPr>
-        <w:pStyle w:val="a4"/>
+        <w:pStyle w:val="NormalWeb"/>
         <w:spacing w:before="0" w:beforeAutospacing="0" w:after="0" w:afterAutospacing="0"/>
         <w:ind w:firstLine="720"/>
         <w:jc w:val="both"/>
@@ -795,7 +792,7 @@
     </w:p>
     <w:p>
       <w:pPr>
-        <w:pStyle w:val="a4"/>
+        <w:pStyle w:val="NormalWeb"/>
         <w:spacing w:before="0" w:beforeAutospacing="0" w:after="0" w:afterAutospacing="0"/>
         <w:ind w:firstLine="720"/>
         <w:jc w:val="both"/>
@@ -1037,7 +1034,7 @@
     </w:p>
     <w:p>
       <w:pPr>
-        <w:pStyle w:val="a4"/>
+        <w:pStyle w:val="NormalWeb"/>
         <w:spacing w:before="0" w:beforeAutospacing="0" w:after="0" w:afterAutospacing="0"/>
         <w:ind w:firstLine="720"/>
         <w:jc w:val="both"/>
@@ -1177,7 +1174,7 @@
     </w:p>
     <w:p>
       <w:pPr>
-        <w:pStyle w:val="a4"/>
+        <w:pStyle w:val="NormalWeb"/>
         <w:spacing w:before="0" w:beforeAutospacing="0" w:after="0" w:afterAutospacing="0"/>
         <w:ind w:firstLine="720"/>
         <w:jc w:val="both"/>
@@ -1232,7 +1229,7 @@
     </w:p>
     <w:p>
       <w:pPr>
-        <w:pStyle w:val="a4"/>
+        <w:pStyle w:val="NormalWeb"/>
         <w:spacing w:before="0" w:beforeAutospacing="0" w:after="0" w:afterAutospacing="0"/>
         <w:ind w:firstLine="720"/>
         <w:jc w:val="both"/>
@@ -1633,7 +1630,6 @@
           <w:bCs/>
           <w:sz w:val="28"/>
           <w:szCs w:val="28"/>
-          <w:lang w:val="uk-UA"/>
         </w:rPr>
       </w:pPr>
       <w:r>
@@ -1721,10 +1717,10 @@
             <v:path o:extrusionok="f" gradientshapeok="t" o:connecttype="rect"/>
             <o:lock v:ext="edit" aspectratio="t"/>
           </v:shapetype>
-          <v:shape id="_x0000_i1025" type="#_x0000_t75" style="width:15pt;height:18pt" o:ole="">
-            <v:imagedata r:id="rId6" o:title=""/>
+          <v:shape id="_x0000_i1025" type="#_x0000_t75" style="width:15.05pt;height:18.25pt" o:ole="">
+            <v:imagedata r:id="rId8" o:title=""/>
           </v:shape>
-          <o:OLEObject Type="Embed" ProgID="Equation.3" ShapeID="_x0000_i1025" DrawAspect="Content" ObjectID="_1695195087" r:id="rId7"/>
+          <o:OLEObject Type="Embed" ProgID="Equation.3" ShapeID="_x0000_i1025" DrawAspect="Content" ObjectID="_1695817626" r:id="rId9"/>
         </w:object>
       </w:r>
       <w:r>
@@ -1736,6 +1732,51 @@
         </w:rPr>
         <w:t>. Отриманий масив посортувати в порядку спадання.</w:t>
       </w:r>
+    </w:p>
+    <w:p>
+      <w:pPr>
+        <w:tabs>
+          <w:tab w:val="num" w:pos="540"/>
+        </w:tabs>
+        <w:spacing w:after="0" w:line="240" w:lineRule="auto"/>
+        <w:jc w:val="both"/>
+        <w:rPr>
+          <w:rFonts w:ascii="Times New Roman" w:hAnsi="Times New Roman" w:cs="Times New Roman"/>
+          <w:sz w:val="28"/>
+          <w:szCs w:val="28"/>
+          <w:lang w:val="uk-UA"/>
+        </w:rPr>
+      </w:pPr>
+    </w:p>
+    <w:p>
+      <w:pPr>
+        <w:tabs>
+          <w:tab w:val="num" w:pos="540"/>
+        </w:tabs>
+        <w:spacing w:after="0" w:line="240" w:lineRule="auto"/>
+        <w:jc w:val="both"/>
+        <w:rPr>
+          <w:rFonts w:ascii="Times New Roman" w:hAnsi="Times New Roman" w:cs="Times New Roman"/>
+          <w:sz w:val="28"/>
+          <w:szCs w:val="28"/>
+          <w:lang w:val="uk-UA"/>
+        </w:rPr>
+      </w:pPr>
+    </w:p>
+    <w:p>
+      <w:pPr>
+        <w:tabs>
+          <w:tab w:val="num" w:pos="540"/>
+        </w:tabs>
+        <w:spacing w:after="0" w:line="240" w:lineRule="auto"/>
+        <w:jc w:val="both"/>
+        <w:rPr>
+          <w:rFonts w:ascii="Times New Roman" w:hAnsi="Times New Roman" w:cs="Times New Roman"/>
+          <w:sz w:val="28"/>
+          <w:szCs w:val="28"/>
+          <w:lang w:val="uk-UA"/>
+        </w:rPr>
+      </w:pPr>
     </w:p>
     <w:p>
       <w:pPr>
@@ -1760,6 +1801,7 @@
           <w:szCs w:val="28"/>
           <w:lang w:val="uk-UA"/>
         </w:rPr>
+        <w:lastRenderedPageBreak/>
         <w:t>Код програми</w:t>
       </w:r>
     </w:p>
@@ -1777,6 +1819,7 @@
           <w:lang w:val="uk-UA"/>
         </w:rPr>
       </w:pPr>
+      <w:proofErr w:type="spellStart"/>
       <w:r>
         <w:rPr>
           <w:rFonts w:ascii="Times New Roman" w:hAnsi="Times New Roman" w:cs="Times New Roman"/>
@@ -1786,6 +1829,7 @@
         </w:rPr>
         <w:t>mainwindow</w:t>
       </w:r>
+      <w:proofErr w:type="spellEnd"/>
       <w:r>
         <w:rPr>
           <w:rFonts w:ascii="Times New Roman" w:hAnsi="Times New Roman" w:cs="Times New Roman"/>
@@ -1796,6 +1840,7 @@
         </w:rPr>
         <w:t>.</w:t>
       </w:r>
+      <w:proofErr w:type="spellStart"/>
       <w:r>
         <w:rPr>
           <w:rFonts w:ascii="Times New Roman" w:hAnsi="Times New Roman" w:cs="Times New Roman"/>
@@ -1805,6 +1850,7 @@
         </w:rPr>
         <w:t>cpp</w:t>
       </w:r>
+      <w:proofErr w:type="spellEnd"/>
     </w:p>
     <w:p>
       <w:pPr>
@@ -2006,7 +2052,6 @@
           <w:szCs w:val="20"/>
           <w:lang w:val="uk-UA" w:eastAsia="uk-UA"/>
         </w:rPr>
-        <w:lastRenderedPageBreak/>
         <w:t>#</w:t>
       </w:r>
       <w:r>
@@ -6028,9 +6073,21 @@
           <w:color w:val="D6BB9A"/>
           <w:sz w:val="20"/>
           <w:szCs w:val="20"/>
-          <w:lang w:val="uk-UA" w:eastAsia="uk-UA"/>
-        </w:rPr>
-        <w:t>&lt;=</w:t>
+          <w:lang w:eastAsia="uk-UA"/>
+        </w:rPr>
+        <w:t>&gt;</w:t>
+      </w:r>
+      <w:bookmarkStart w:id="0" w:name="_GoBack"/>
+      <w:bookmarkEnd w:id="0"/>
+      <w:r>
+        <w:rPr>
+          <w:rFonts w:ascii="Courier New" w:eastAsia="Times New Roman" w:hAnsi="Courier New" w:cs="Courier New"/>
+          <w:color w:val="D6BB9A"/>
+          <w:sz w:val="20"/>
+          <w:szCs w:val="20"/>
+          <w:lang w:val="uk-UA" w:eastAsia="uk-UA"/>
+        </w:rPr>
+        <w:t>=</w:t>
       </w:r>
       <w:r>
         <w:rPr>
@@ -7738,6 +7795,7 @@
           <w:szCs w:val="20"/>
           <w:lang w:val="uk-UA" w:eastAsia="uk-UA"/>
         </w:rPr>
+        <w:lastRenderedPageBreak/>
         <w:t xml:space="preserve">    </w:t>
       </w:r>
       <w:r>
@@ -8392,7 +8450,6 @@
           <w:szCs w:val="20"/>
           <w:lang w:val="uk-UA" w:eastAsia="uk-UA"/>
         </w:rPr>
-        <w:lastRenderedPageBreak/>
         <w:t xml:space="preserve">            </w:t>
       </w:r>
       <w:r>
@@ -13636,6 +13693,7 @@
           <w:szCs w:val="20"/>
           <w:lang w:val="uk-UA" w:eastAsia="uk-UA"/>
         </w:rPr>
+        <w:lastRenderedPageBreak/>
         <w:t xml:space="preserve">        </w:t>
       </w:r>
       <w:r>
@@ -14301,7 +14359,6 @@
           <w:szCs w:val="20"/>
           <w:lang w:val="uk-UA" w:eastAsia="uk-UA"/>
         </w:rPr>
-        <w:lastRenderedPageBreak/>
         <w:t xml:space="preserve">            </w:t>
       </w:r>
       <w:r>
@@ -20321,6 +20378,7 @@
           <w:szCs w:val="20"/>
           <w:lang w:val="uk-UA" w:eastAsia="uk-UA"/>
         </w:rPr>
+        <w:lastRenderedPageBreak/>
         <w:t xml:space="preserve">        </w:t>
       </w:r>
       <w:r>
@@ -20758,6 +20816,7 @@
           <w:lang w:eastAsia="uk-UA"/>
         </w:rPr>
       </w:pPr>
+      <w:proofErr w:type="spellStart"/>
       <w:r>
         <w:rPr>
           <w:rFonts w:ascii="Times New Roman" w:eastAsia="Times New Roman" w:hAnsi="Times New Roman" w:cs="Times New Roman"/>
@@ -20766,9 +20825,9 @@
           <w:szCs w:val="28"/>
           <w:lang w:eastAsia="uk-UA"/>
         </w:rPr>
-        <w:lastRenderedPageBreak/>
         <w:t>mainwindow.h</w:t>
       </w:r>
+      <w:proofErr w:type="spellEnd"/>
     </w:p>
     <w:p>
       <w:pPr>
@@ -23686,267 +23745,6 @@
     <w:p>
       <w:pPr>
         <w:tabs>
-          <w:tab w:val="left" w:pos="916"/>
-          <w:tab w:val="left" w:pos="1832"/>
-          <w:tab w:val="left" w:pos="2748"/>
-          <w:tab w:val="left" w:pos="3664"/>
-          <w:tab w:val="left" w:pos="4580"/>
-          <w:tab w:val="left" w:pos="5496"/>
-          <w:tab w:val="left" w:pos="6412"/>
-          <w:tab w:val="left" w:pos="7328"/>
-          <w:tab w:val="left" w:pos="8244"/>
-          <w:tab w:val="left" w:pos="9160"/>
-          <w:tab w:val="left" w:pos="10076"/>
-          <w:tab w:val="left" w:pos="10992"/>
-          <w:tab w:val="left" w:pos="11908"/>
-          <w:tab w:val="left" w:pos="12824"/>
-          <w:tab w:val="left" w:pos="13740"/>
-          <w:tab w:val="left" w:pos="14656"/>
-        </w:tabs>
-        <w:spacing w:after="0" w:line="240" w:lineRule="auto"/>
-        <w:rPr>
-          <w:rFonts w:ascii="Courier New" w:eastAsia="Times New Roman" w:hAnsi="Courier New" w:cs="Courier New"/>
-          <w:sz w:val="20"/>
-          <w:szCs w:val="20"/>
-          <w:lang w:val="uk-UA" w:eastAsia="uk-UA"/>
-        </w:rPr>
-      </w:pPr>
-    </w:p>
-    <w:p>
-      <w:pPr>
-        <w:tabs>
-          <w:tab w:val="left" w:pos="916"/>
-          <w:tab w:val="left" w:pos="1832"/>
-          <w:tab w:val="left" w:pos="2748"/>
-          <w:tab w:val="left" w:pos="3664"/>
-          <w:tab w:val="left" w:pos="4580"/>
-          <w:tab w:val="left" w:pos="5496"/>
-          <w:tab w:val="left" w:pos="6412"/>
-          <w:tab w:val="left" w:pos="7328"/>
-          <w:tab w:val="left" w:pos="8244"/>
-          <w:tab w:val="left" w:pos="9160"/>
-          <w:tab w:val="left" w:pos="10076"/>
-          <w:tab w:val="left" w:pos="10992"/>
-          <w:tab w:val="left" w:pos="11908"/>
-          <w:tab w:val="left" w:pos="12824"/>
-          <w:tab w:val="left" w:pos="13740"/>
-          <w:tab w:val="left" w:pos="14656"/>
-        </w:tabs>
-        <w:spacing w:after="0" w:line="240" w:lineRule="auto"/>
-        <w:rPr>
-          <w:rFonts w:ascii="Courier New" w:eastAsia="Times New Roman" w:hAnsi="Courier New" w:cs="Courier New"/>
-          <w:sz w:val="20"/>
-          <w:szCs w:val="20"/>
-          <w:lang w:val="uk-UA" w:eastAsia="uk-UA"/>
-        </w:rPr>
-      </w:pPr>
-    </w:p>
-    <w:p>
-      <w:pPr>
-        <w:tabs>
-          <w:tab w:val="left" w:pos="916"/>
-          <w:tab w:val="left" w:pos="1832"/>
-          <w:tab w:val="left" w:pos="2748"/>
-          <w:tab w:val="left" w:pos="3664"/>
-          <w:tab w:val="left" w:pos="4580"/>
-          <w:tab w:val="left" w:pos="5496"/>
-          <w:tab w:val="left" w:pos="6412"/>
-          <w:tab w:val="left" w:pos="7328"/>
-          <w:tab w:val="left" w:pos="8244"/>
-          <w:tab w:val="left" w:pos="9160"/>
-          <w:tab w:val="left" w:pos="10076"/>
-          <w:tab w:val="left" w:pos="10992"/>
-          <w:tab w:val="left" w:pos="11908"/>
-          <w:tab w:val="left" w:pos="12824"/>
-          <w:tab w:val="left" w:pos="13740"/>
-          <w:tab w:val="left" w:pos="14656"/>
-        </w:tabs>
-        <w:spacing w:after="0" w:line="240" w:lineRule="auto"/>
-        <w:rPr>
-          <w:rFonts w:ascii="Courier New" w:eastAsia="Times New Roman" w:hAnsi="Courier New" w:cs="Courier New"/>
-          <w:sz w:val="20"/>
-          <w:szCs w:val="20"/>
-          <w:lang w:val="uk-UA" w:eastAsia="uk-UA"/>
-        </w:rPr>
-      </w:pPr>
-    </w:p>
-    <w:p>
-      <w:pPr>
-        <w:tabs>
-          <w:tab w:val="left" w:pos="916"/>
-          <w:tab w:val="left" w:pos="1832"/>
-          <w:tab w:val="left" w:pos="2748"/>
-          <w:tab w:val="left" w:pos="3664"/>
-          <w:tab w:val="left" w:pos="4580"/>
-          <w:tab w:val="left" w:pos="5496"/>
-          <w:tab w:val="left" w:pos="6412"/>
-          <w:tab w:val="left" w:pos="7328"/>
-          <w:tab w:val="left" w:pos="8244"/>
-          <w:tab w:val="left" w:pos="9160"/>
-          <w:tab w:val="left" w:pos="10076"/>
-          <w:tab w:val="left" w:pos="10992"/>
-          <w:tab w:val="left" w:pos="11908"/>
-          <w:tab w:val="left" w:pos="12824"/>
-          <w:tab w:val="left" w:pos="13740"/>
-          <w:tab w:val="left" w:pos="14656"/>
-        </w:tabs>
-        <w:spacing w:after="0" w:line="240" w:lineRule="auto"/>
-        <w:rPr>
-          <w:rFonts w:ascii="Courier New" w:eastAsia="Times New Roman" w:hAnsi="Courier New" w:cs="Courier New"/>
-          <w:sz w:val="20"/>
-          <w:szCs w:val="20"/>
-          <w:lang w:val="uk-UA" w:eastAsia="uk-UA"/>
-        </w:rPr>
-      </w:pPr>
-    </w:p>
-    <w:p>
-      <w:pPr>
-        <w:tabs>
-          <w:tab w:val="left" w:pos="916"/>
-          <w:tab w:val="left" w:pos="1832"/>
-          <w:tab w:val="left" w:pos="2748"/>
-          <w:tab w:val="left" w:pos="3664"/>
-          <w:tab w:val="left" w:pos="4580"/>
-          <w:tab w:val="left" w:pos="5496"/>
-          <w:tab w:val="left" w:pos="6412"/>
-          <w:tab w:val="left" w:pos="7328"/>
-          <w:tab w:val="left" w:pos="8244"/>
-          <w:tab w:val="left" w:pos="9160"/>
-          <w:tab w:val="left" w:pos="10076"/>
-          <w:tab w:val="left" w:pos="10992"/>
-          <w:tab w:val="left" w:pos="11908"/>
-          <w:tab w:val="left" w:pos="12824"/>
-          <w:tab w:val="left" w:pos="13740"/>
-          <w:tab w:val="left" w:pos="14656"/>
-        </w:tabs>
-        <w:spacing w:after="0" w:line="240" w:lineRule="auto"/>
-        <w:rPr>
-          <w:rFonts w:ascii="Courier New" w:eastAsia="Times New Roman" w:hAnsi="Courier New" w:cs="Courier New"/>
-          <w:sz w:val="20"/>
-          <w:szCs w:val="20"/>
-          <w:lang w:val="uk-UA" w:eastAsia="uk-UA"/>
-        </w:rPr>
-      </w:pPr>
-    </w:p>
-    <w:p>
-      <w:pPr>
-        <w:tabs>
-          <w:tab w:val="left" w:pos="916"/>
-          <w:tab w:val="left" w:pos="1832"/>
-          <w:tab w:val="left" w:pos="2748"/>
-          <w:tab w:val="left" w:pos="3664"/>
-          <w:tab w:val="left" w:pos="4580"/>
-          <w:tab w:val="left" w:pos="5496"/>
-          <w:tab w:val="left" w:pos="6412"/>
-          <w:tab w:val="left" w:pos="7328"/>
-          <w:tab w:val="left" w:pos="8244"/>
-          <w:tab w:val="left" w:pos="9160"/>
-          <w:tab w:val="left" w:pos="10076"/>
-          <w:tab w:val="left" w:pos="10992"/>
-          <w:tab w:val="left" w:pos="11908"/>
-          <w:tab w:val="left" w:pos="12824"/>
-          <w:tab w:val="left" w:pos="13740"/>
-          <w:tab w:val="left" w:pos="14656"/>
-        </w:tabs>
-        <w:spacing w:after="0" w:line="240" w:lineRule="auto"/>
-        <w:rPr>
-          <w:rFonts w:ascii="Courier New" w:eastAsia="Times New Roman" w:hAnsi="Courier New" w:cs="Courier New"/>
-          <w:sz w:val="20"/>
-          <w:szCs w:val="20"/>
-          <w:lang w:val="uk-UA" w:eastAsia="uk-UA"/>
-        </w:rPr>
-      </w:pPr>
-    </w:p>
-    <w:p>
-      <w:pPr>
-        <w:tabs>
-          <w:tab w:val="left" w:pos="916"/>
-          <w:tab w:val="left" w:pos="1832"/>
-          <w:tab w:val="left" w:pos="2748"/>
-          <w:tab w:val="left" w:pos="3664"/>
-          <w:tab w:val="left" w:pos="4580"/>
-          <w:tab w:val="left" w:pos="5496"/>
-          <w:tab w:val="left" w:pos="6412"/>
-          <w:tab w:val="left" w:pos="7328"/>
-          <w:tab w:val="left" w:pos="8244"/>
-          <w:tab w:val="left" w:pos="9160"/>
-          <w:tab w:val="left" w:pos="10076"/>
-          <w:tab w:val="left" w:pos="10992"/>
-          <w:tab w:val="left" w:pos="11908"/>
-          <w:tab w:val="left" w:pos="12824"/>
-          <w:tab w:val="left" w:pos="13740"/>
-          <w:tab w:val="left" w:pos="14656"/>
-        </w:tabs>
-        <w:spacing w:after="0" w:line="240" w:lineRule="auto"/>
-        <w:rPr>
-          <w:rFonts w:ascii="Courier New" w:eastAsia="Times New Roman" w:hAnsi="Courier New" w:cs="Courier New"/>
-          <w:sz w:val="20"/>
-          <w:szCs w:val="20"/>
-          <w:lang w:val="uk-UA" w:eastAsia="uk-UA"/>
-        </w:rPr>
-      </w:pPr>
-    </w:p>
-    <w:p>
-      <w:pPr>
-        <w:tabs>
-          <w:tab w:val="left" w:pos="916"/>
-          <w:tab w:val="left" w:pos="1832"/>
-          <w:tab w:val="left" w:pos="2748"/>
-          <w:tab w:val="left" w:pos="3664"/>
-          <w:tab w:val="left" w:pos="4580"/>
-          <w:tab w:val="left" w:pos="5496"/>
-          <w:tab w:val="left" w:pos="6412"/>
-          <w:tab w:val="left" w:pos="7328"/>
-          <w:tab w:val="left" w:pos="8244"/>
-          <w:tab w:val="left" w:pos="9160"/>
-          <w:tab w:val="left" w:pos="10076"/>
-          <w:tab w:val="left" w:pos="10992"/>
-          <w:tab w:val="left" w:pos="11908"/>
-          <w:tab w:val="left" w:pos="12824"/>
-          <w:tab w:val="left" w:pos="13740"/>
-          <w:tab w:val="left" w:pos="14656"/>
-        </w:tabs>
-        <w:spacing w:after="0" w:line="240" w:lineRule="auto"/>
-        <w:rPr>
-          <w:rFonts w:ascii="Courier New" w:eastAsia="Times New Roman" w:hAnsi="Courier New" w:cs="Courier New"/>
-          <w:sz w:val="20"/>
-          <w:szCs w:val="20"/>
-          <w:lang w:val="uk-UA" w:eastAsia="uk-UA"/>
-        </w:rPr>
-      </w:pPr>
-    </w:p>
-    <w:p>
-      <w:pPr>
-        <w:tabs>
-          <w:tab w:val="left" w:pos="916"/>
-          <w:tab w:val="left" w:pos="1832"/>
-          <w:tab w:val="left" w:pos="2748"/>
-          <w:tab w:val="left" w:pos="3664"/>
-          <w:tab w:val="left" w:pos="4580"/>
-          <w:tab w:val="left" w:pos="5496"/>
-          <w:tab w:val="left" w:pos="6412"/>
-          <w:tab w:val="left" w:pos="7328"/>
-          <w:tab w:val="left" w:pos="8244"/>
-          <w:tab w:val="left" w:pos="9160"/>
-          <w:tab w:val="left" w:pos="10076"/>
-          <w:tab w:val="left" w:pos="10992"/>
-          <w:tab w:val="left" w:pos="11908"/>
-          <w:tab w:val="left" w:pos="12824"/>
-          <w:tab w:val="left" w:pos="13740"/>
-          <w:tab w:val="left" w:pos="14656"/>
-        </w:tabs>
-        <w:spacing w:after="0" w:line="240" w:lineRule="auto"/>
-        <w:rPr>
-          <w:rFonts w:ascii="Courier New" w:eastAsia="Times New Roman" w:hAnsi="Courier New" w:cs="Courier New"/>
-          <w:sz w:val="20"/>
-          <w:szCs w:val="20"/>
-          <w:lang w:val="uk-UA" w:eastAsia="uk-UA"/>
-        </w:rPr>
-      </w:pPr>
-    </w:p>
-    <w:p>
-      <w:pPr>
-        <w:tabs>
           <w:tab w:val="num" w:pos="540"/>
         </w:tabs>
         <w:spacing w:after="0" w:line="240" w:lineRule="auto"/>
@@ -23967,7 +23765,6 @@
           <w:szCs w:val="28"/>
           <w:lang w:val="uk-UA"/>
         </w:rPr>
-        <w:lastRenderedPageBreak/>
         <w:t>Результат програми</w:t>
       </w:r>
     </w:p>
@@ -24000,13 +23797,12 @@
           <w:noProof/>
           <w:sz w:val="28"/>
           <w:szCs w:val="28"/>
-          <w:lang w:val="uk-UA" w:eastAsia="uk-UA"/>
         </w:rPr>
         <w:drawing>
-          <wp:inline distT="0" distB="0" distL="0" distR="0" wp14:anchorId="31AB12DC" wp14:editId="4AC0B099">
-            <wp:extent cx="6008689" cy="4732020"/>
-            <wp:effectExtent l="0" t="0" r="0" b="0"/>
-            <wp:docPr id="1" name="Рисунок 1"/>
+          <wp:inline distT="0" distB="0" distL="0" distR="0" wp14:anchorId="02F4A0EF" wp14:editId="40AEE1A4">
+            <wp:extent cx="6120765" cy="4838065"/>
+            <wp:effectExtent l="0" t="0" r="0" b="635"/>
+            <wp:docPr id="1" name="Picture 1"/>
             <wp:cNvGraphicFramePr>
               <a:graphicFrameLocks xmlns:a="http://schemas.openxmlformats.org/drawingml/2006/main" noChangeAspect="1"/>
             </wp:cNvGraphicFramePr>
@@ -24018,7 +23814,7 @@
                     <pic:cNvPicPr/>
                   </pic:nvPicPr>
                   <pic:blipFill>
-                    <a:blip r:embed="rId8"/>
+                    <a:blip r:embed="rId10"/>
                     <a:stretch>
                       <a:fillRect/>
                     </a:stretch>
@@ -24026,7 +23822,7 @@
                   <pic:spPr>
                     <a:xfrm>
                       <a:off x="0" y="0"/>
-                      <a:ext cx="6020013" cy="4740938"/>
+                      <a:ext cx="6120765" cy="4838065"/>
                     </a:xfrm>
                     <a:prstGeom prst="rect">
                       <a:avLst/>
@@ -24053,7 +23849,7 @@
     </w:p>
     <w:p>
       <w:pPr>
-        <w:pStyle w:val="3"/>
+        <w:pStyle w:val="Heading3"/>
         <w:spacing w:before="0" w:after="0"/>
         <w:rPr>
           <w:rFonts w:ascii="Times New Roman" w:hAnsi="Times New Roman"/>
@@ -24225,13 +24021,118 @@
       </w:pPr>
     </w:p>
     <w:sectPr>
+      <w:footerReference w:type="default" r:id="rId11"/>
       <w:pgSz w:w="11906" w:h="16838"/>
       <w:pgMar w:top="850" w:right="850" w:bottom="850" w:left="1417" w:header="708" w:footer="708" w:gutter="0"/>
       <w:cols w:space="708"/>
+      <w:titlePg/>
       <w:docGrid w:linePitch="360"/>
     </w:sectPr>
   </w:body>
 </w:document>
+</file>
+
+<file path=word/endnotes.xml><?xml version="1.0" encoding="utf-8"?>
+<w:endnotes xmlns:wpc="http://schemas.microsoft.com/office/word/2010/wordprocessingCanvas" xmlns:cx="http://schemas.microsoft.com/office/drawing/2014/chartex" xmlns:mc="http://schemas.openxmlformats.org/markup-compatibility/2006" xmlns:o="urn:schemas-microsoft-com:office:office" xmlns:r="http://schemas.openxmlformats.org/officeDocument/2006/relationships" xmlns:m="http://schemas.openxmlformats.org/officeDocument/2006/math" xmlns:v="urn:schemas-microsoft-com:vml" xmlns:wp14="http://schemas.microsoft.com/office/word/2010/wordprocessingDrawing" xmlns:wp="http://schemas.openxmlformats.org/drawingml/2006/wordprocessingDrawing" xmlns:w10="urn:schemas-microsoft-com:office:word" xmlns:w="http://schemas.openxmlformats.org/wordprocessingml/2006/main" xmlns:w14="http://schemas.microsoft.com/office/word/2010/wordml" xmlns:w15="http://schemas.microsoft.com/office/word/2012/wordml" xmlns:w16se="http://schemas.microsoft.com/office/word/2015/wordml/symex" xmlns:wpg="http://schemas.microsoft.com/office/word/2010/wordprocessingGroup" xmlns:wpi="http://schemas.microsoft.com/office/word/2010/wordprocessingInk" xmlns:wne="http://schemas.microsoft.com/office/word/2006/wordml" xmlns:wps="http://schemas.microsoft.com/office/word/2010/wordprocessingShape" mc:Ignorable="w14 w15 w16se wp14">
+  <w:endnote w:type="separator" w:id="-1">
+    <w:p>
+      <w:pPr>
+        <w:spacing w:after="0" w:line="240" w:lineRule="auto"/>
+      </w:pPr>
+      <w:r>
+        <w:separator/>
+      </w:r>
+    </w:p>
+  </w:endnote>
+  <w:endnote w:type="continuationSeparator" w:id="0">
+    <w:p>
+      <w:pPr>
+        <w:spacing w:after="0" w:line="240" w:lineRule="auto"/>
+      </w:pPr>
+      <w:r>
+        <w:continuationSeparator/>
+      </w:r>
+    </w:p>
+  </w:endnote>
+</w:endnotes>
+</file>
+
+<file path=word/footer1.xml><?xml version="1.0" encoding="utf-8"?>
+<w:ftr xmlns:wpc="http://schemas.microsoft.com/office/word/2010/wordprocessingCanvas" xmlns:cx="http://schemas.microsoft.com/office/drawing/2014/chartex" xmlns:mc="http://schemas.openxmlformats.org/markup-compatibility/2006" xmlns:o="urn:schemas-microsoft-com:office:office" xmlns:r="http://schemas.openxmlformats.org/officeDocument/2006/relationships" xmlns:m="http://schemas.openxmlformats.org/officeDocument/2006/math" xmlns:v="urn:schemas-microsoft-com:vml" xmlns:wp14="http://schemas.microsoft.com/office/word/2010/wordprocessingDrawing" xmlns:wp="http://schemas.openxmlformats.org/drawingml/2006/wordprocessingDrawing" xmlns:w10="urn:schemas-microsoft-com:office:word" xmlns:w="http://schemas.openxmlformats.org/wordprocessingml/2006/main" xmlns:w14="http://schemas.microsoft.com/office/word/2010/wordml" xmlns:w15="http://schemas.microsoft.com/office/word/2012/wordml" xmlns:w16se="http://schemas.microsoft.com/office/word/2015/wordml/symex" xmlns:wpg="http://schemas.microsoft.com/office/word/2010/wordprocessingGroup" xmlns:wpi="http://schemas.microsoft.com/office/word/2010/wordprocessingInk" xmlns:wne="http://schemas.microsoft.com/office/word/2006/wordml" xmlns:wps="http://schemas.microsoft.com/office/word/2010/wordprocessingShape" mc:Ignorable="w14 w15 w16se wp14">
+  <w:sdt>
+    <w:sdtPr>
+      <w:id w:val="557910462"/>
+      <w:docPartObj>
+        <w:docPartGallery w:val="Page Numbers (Bottom of Page)"/>
+        <w:docPartUnique/>
+      </w:docPartObj>
+    </w:sdtPr>
+    <w:sdtEndPr>
+      <w:rPr>
+        <w:noProof/>
+      </w:rPr>
+    </w:sdtEndPr>
+    <w:sdtContent>
+      <w:p>
+        <w:pPr>
+          <w:pStyle w:val="Footer"/>
+          <w:jc w:val="right"/>
+        </w:pPr>
+        <w:r>
+          <w:fldChar w:fldCharType="begin"/>
+        </w:r>
+        <w:r>
+          <w:instrText xml:space="preserve"> PAGE   \* MERGEFORMAT </w:instrText>
+        </w:r>
+        <w:r>
+          <w:fldChar w:fldCharType="separate"/>
+        </w:r>
+        <w:r>
+          <w:rPr>
+            <w:noProof/>
+          </w:rPr>
+          <w:t>7</w:t>
+        </w:r>
+        <w:r>
+          <w:rPr>
+            <w:noProof/>
+          </w:rPr>
+          <w:fldChar w:fldCharType="end"/>
+        </w:r>
+      </w:p>
+    </w:sdtContent>
+  </w:sdt>
+  <w:p>
+    <w:pPr>
+      <w:pStyle w:val="Footer"/>
+    </w:pPr>
+  </w:p>
+</w:ftr>
+</file>
+
+<file path=word/footnotes.xml><?xml version="1.0" encoding="utf-8"?>
+<w:footnotes xmlns:wpc="http://schemas.microsoft.com/office/word/2010/wordprocessingCanvas" xmlns:cx="http://schemas.microsoft.com/office/drawing/2014/chartex" xmlns:mc="http://schemas.openxmlformats.org/markup-compatibility/2006" xmlns:o="urn:schemas-microsoft-com:office:office" xmlns:r="http://schemas.openxmlformats.org/officeDocument/2006/relationships" xmlns:m="http://schemas.openxmlformats.org/officeDocument/2006/math" xmlns:v="urn:schemas-microsoft-com:vml" xmlns:wp14="http://schemas.microsoft.com/office/word/2010/wordprocessingDrawing" xmlns:wp="http://schemas.openxmlformats.org/drawingml/2006/wordprocessingDrawing" xmlns:w10="urn:schemas-microsoft-com:office:word" xmlns:w="http://schemas.openxmlformats.org/wordprocessingml/2006/main" xmlns:w14="http://schemas.microsoft.com/office/word/2010/wordml" xmlns:w15="http://schemas.microsoft.com/office/word/2012/wordml" xmlns:w16se="http://schemas.microsoft.com/office/word/2015/wordml/symex" xmlns:wpg="http://schemas.microsoft.com/office/word/2010/wordprocessingGroup" xmlns:wpi="http://schemas.microsoft.com/office/word/2010/wordprocessingInk" xmlns:wne="http://schemas.microsoft.com/office/word/2006/wordml" xmlns:wps="http://schemas.microsoft.com/office/word/2010/wordprocessingShape" mc:Ignorable="w14 w15 w16se wp14">
+  <w:footnote w:type="separator" w:id="-1">
+    <w:p>
+      <w:pPr>
+        <w:spacing w:after="0" w:line="240" w:lineRule="auto"/>
+      </w:pPr>
+      <w:r>
+        <w:separator/>
+      </w:r>
+    </w:p>
+  </w:footnote>
+  <w:footnote w:type="continuationSeparator" w:id="0">
+    <w:p>
+      <w:pPr>
+        <w:spacing w:after="0" w:line="240" w:lineRule="auto"/>
+      </w:pPr>
+      <w:r>
+        <w:continuationSeparator/>
+      </w:r>
+    </w:p>
+  </w:footnote>
+</w:footnotes>
 </file>
 
 <file path=word/numbering.xml><?xml version="1.0" encoding="utf-8"?>
@@ -25046,7 +24947,7 @@
     <w:lsdException w:name="List Table 6 Colorful Accent 6" w:uiPriority="51"/>
     <w:lsdException w:name="List Table 7 Colorful Accent 6" w:uiPriority="52"/>
   </w:latentStyles>
-  <w:style w:type="paragraph" w:default="1" w:styleId="a">
+  <w:style w:type="paragraph" w:default="1" w:styleId="Normal">
     <w:name w:val="Normal"/>
     <w:qFormat/>
     <w:rsid w:val="00C81B1E"/>
@@ -25057,11 +24958,11 @@
       <w:lang w:val="en-US"/>
     </w:rPr>
   </w:style>
-  <w:style w:type="paragraph" w:styleId="1">
+  <w:style w:type="paragraph" w:styleId="Heading1">
     <w:name w:val="heading 1"/>
-    <w:basedOn w:val="a"/>
-    <w:next w:val="a"/>
-    <w:link w:val="10"/>
+    <w:basedOn w:val="Normal"/>
+    <w:next w:val="Normal"/>
+    <w:link w:val="Heading1Char"/>
     <w:uiPriority w:val="9"/>
     <w:qFormat/>
     <w:rsid w:val="00C81B1E"/>
@@ -25078,11 +24979,11 @@
       <w:szCs w:val="32"/>
     </w:rPr>
   </w:style>
-  <w:style w:type="paragraph" w:styleId="3">
+  <w:style w:type="paragraph" w:styleId="Heading3">
     <w:name w:val="heading 3"/>
-    <w:basedOn w:val="1"/>
-    <w:next w:val="a"/>
-    <w:link w:val="30"/>
+    <w:basedOn w:val="Heading1"/>
+    <w:next w:val="Normal"/>
+    <w:link w:val="Heading3Char"/>
     <w:uiPriority w:val="9"/>
     <w:semiHidden/>
     <w:unhideWhenUsed/>
@@ -25104,13 +25005,13 @@
       <w:lang w:val="uk-UA"/>
     </w:rPr>
   </w:style>
-  <w:style w:type="character" w:default="1" w:styleId="a0">
+  <w:style w:type="character" w:default="1" w:styleId="DefaultParagraphFont">
     <w:name w:val="Default Paragraph Font"/>
     <w:uiPriority w:val="1"/>
     <w:semiHidden/>
     <w:unhideWhenUsed/>
   </w:style>
-  <w:style w:type="table" w:default="1" w:styleId="a1">
+  <w:style w:type="table" w:default="1" w:styleId="TableNormal">
     <w:name w:val="Normal Table"/>
     <w:uiPriority w:val="99"/>
     <w:semiHidden/>
@@ -25125,16 +25026,16 @@
       </w:tblCellMar>
     </w:tblPr>
   </w:style>
-  <w:style w:type="numbering" w:default="1" w:styleId="a2">
+  <w:style w:type="numbering" w:default="1" w:styleId="NoList">
     <w:name w:val="No List"/>
     <w:uiPriority w:val="99"/>
     <w:semiHidden/>
     <w:unhideWhenUsed/>
   </w:style>
-  <w:style w:type="character" w:customStyle="1" w:styleId="10">
-    <w:name w:val="Заголовок 1 Знак"/>
-    <w:basedOn w:val="a0"/>
-    <w:link w:val="1"/>
+  <w:style w:type="character" w:customStyle="1" w:styleId="Heading1Char">
+    <w:name w:val="Heading 1 Char"/>
+    <w:basedOn w:val="DefaultParagraphFont"/>
+    <w:link w:val="Heading1"/>
     <w:uiPriority w:val="9"/>
     <w:rsid w:val="00C81B1E"/>
     <w:rPr>
@@ -25145,10 +25046,10 @@
       <w:lang w:val="en-US"/>
     </w:rPr>
   </w:style>
-  <w:style w:type="character" w:customStyle="1" w:styleId="30">
-    <w:name w:val="Заголовок 3 Знак"/>
-    <w:basedOn w:val="a0"/>
-    <w:link w:val="3"/>
+  <w:style w:type="character" w:customStyle="1" w:styleId="Heading3Char">
+    <w:name w:val="Heading 3 Char"/>
+    <w:basedOn w:val="DefaultParagraphFont"/>
+    <w:link w:val="Heading3"/>
     <w:uiPriority w:val="9"/>
     <w:semiHidden/>
     <w:rsid w:val="00C81B1E"/>
@@ -25160,10 +25061,10 @@
       <w:szCs w:val="26"/>
     </w:rPr>
   </w:style>
-  <w:style w:type="paragraph" w:styleId="HTML">
+  <w:style w:type="paragraph" w:styleId="HTMLPreformatted">
     <w:name w:val="HTML Preformatted"/>
-    <w:basedOn w:val="a"/>
-    <w:link w:val="HTML0"/>
+    <w:basedOn w:val="Normal"/>
+    <w:link w:val="HTMLPreformattedChar"/>
     <w:uiPriority w:val="99"/>
     <w:semiHidden/>
     <w:unhideWhenUsed/>
@@ -25196,10 +25097,10 @@
       <w:lang w:val="uk-UA" w:eastAsia="uk-UA"/>
     </w:rPr>
   </w:style>
-  <w:style w:type="character" w:customStyle="1" w:styleId="HTML0">
-    <w:name w:val="Стандартный HTML Знак"/>
-    <w:basedOn w:val="a0"/>
-    <w:link w:val="HTML"/>
+  <w:style w:type="character" w:customStyle="1" w:styleId="HTMLPreformattedChar">
+    <w:name w:val="HTML Preformatted Char"/>
+    <w:basedOn w:val="DefaultParagraphFont"/>
+    <w:link w:val="HTMLPreformatted"/>
     <w:uiPriority w:val="99"/>
     <w:semiHidden/>
     <w:rsid w:val="00C81B1E"/>
@@ -25212,7 +25113,7 @@
   </w:style>
   <w:style w:type="paragraph" w:customStyle="1" w:styleId="msonormal0">
     <w:name w:val="msonormal"/>
-    <w:basedOn w:val="a"/>
+    <w:basedOn w:val="Normal"/>
     <w:rsid w:val="00C81B1E"/>
     <w:pPr>
       <w:spacing w:before="100" w:beforeAutospacing="1" w:after="100" w:afterAutospacing="1" w:line="240" w:lineRule="auto"/>
@@ -25224,9 +25125,9 @@
       <w:lang w:val="uk-UA" w:eastAsia="uk-UA"/>
     </w:rPr>
   </w:style>
-  <w:style w:type="character" w:styleId="a3">
+  <w:style w:type="character" w:styleId="PlaceholderText">
     <w:name w:val="Placeholder Text"/>
-    <w:basedOn w:val="a0"/>
+    <w:basedOn w:val="DefaultParagraphFont"/>
     <w:uiPriority w:val="99"/>
     <w:semiHidden/>
     <w:rsid w:val="00C81B1E"/>
@@ -25234,9 +25135,9 @@
       <w:color w:val="808080"/>
     </w:rPr>
   </w:style>
-  <w:style w:type="paragraph" w:styleId="a4">
+  <w:style w:type="paragraph" w:styleId="NormalWeb">
     <w:name w:val="Normal (Web)"/>
-    <w:basedOn w:val="a"/>
+    <w:basedOn w:val="Normal"/>
     <w:rsid w:val="006B272D"/>
     <w:pPr>
       <w:spacing w:before="100" w:beforeAutospacing="1" w:after="100" w:afterAutospacing="1" w:line="240" w:lineRule="auto"/>
@@ -25246,6 +25147,56 @@
       <w:sz w:val="24"/>
       <w:szCs w:val="24"/>
       <w:lang w:eastAsia="ja-JP"/>
+    </w:rPr>
+  </w:style>
+  <w:style w:type="paragraph" w:styleId="Header">
+    <w:name w:val="header"/>
+    <w:basedOn w:val="Normal"/>
+    <w:link w:val="HeaderChar"/>
+    <w:uiPriority w:val="99"/>
+    <w:unhideWhenUsed/>
+    <w:rsid w:val="00F90C8B"/>
+    <w:pPr>
+      <w:tabs>
+        <w:tab w:val="center" w:pos="4986"/>
+        <w:tab w:val="right" w:pos="9973"/>
+      </w:tabs>
+      <w:spacing w:after="0" w:line="240" w:lineRule="auto"/>
+    </w:pPr>
+  </w:style>
+  <w:style w:type="character" w:customStyle="1" w:styleId="HeaderChar">
+    <w:name w:val="Header Char"/>
+    <w:basedOn w:val="DefaultParagraphFont"/>
+    <w:link w:val="Header"/>
+    <w:uiPriority w:val="99"/>
+    <w:rsid w:val="00F90C8B"/>
+    <w:rPr>
+      <w:lang w:val="en-US"/>
+    </w:rPr>
+  </w:style>
+  <w:style w:type="paragraph" w:styleId="Footer">
+    <w:name w:val="footer"/>
+    <w:basedOn w:val="Normal"/>
+    <w:link w:val="FooterChar"/>
+    <w:uiPriority w:val="99"/>
+    <w:unhideWhenUsed/>
+    <w:rsid w:val="00F90C8B"/>
+    <w:pPr>
+      <w:tabs>
+        <w:tab w:val="center" w:pos="4986"/>
+        <w:tab w:val="right" w:pos="9973"/>
+      </w:tabs>
+      <w:spacing w:after="0" w:line="240" w:lineRule="auto"/>
+    </w:pPr>
+  </w:style>
+  <w:style w:type="character" w:customStyle="1" w:styleId="FooterChar">
+    <w:name w:val="Footer Char"/>
+    <w:basedOn w:val="DefaultParagraphFont"/>
+    <w:link w:val="Footer"/>
+    <w:uiPriority w:val="99"/>
+    <w:rsid w:val="00F90C8B"/>
+    <w:rPr>
+      <w:lang w:val="en-US"/>
     </w:rPr>
   </w:style>
 </w:styles>

</xml_diff>